<commit_message>
Fix DOCX template placeholders
</commit_message>
<xml_diff>
--- a/templates/service_task_template.docx
+++ b/templates/service_task_template.docx
@@ -2112,6 +2112,14 @@
           <w:lang w:val="ru-RU"/>
         </w:rPr>
         <w:t>________________________</w:t>
+      </w:r>
+      <w:r>
+        <w:rPr>
+          <w:rFonts w:ascii="Times New Roman" w:hAnsi="Times New Roman"/>
+          <w:sz w:val="20"/>
+          <w:lang w:val="ru-RU"/>
+        </w:rPr>
+        <w:t xml:space="preserve"> </w:t>
       </w:r>
       <w:r>
         <w:rPr>

</xml_diff>